<commit_message>
soluion to election fraud
</commit_message>
<xml_diff>
--- a/cs5660datasc/hw/hw4/hw4-kj.docx
+++ b/cs5660datasc/hw/hw4/hw4-kj.docx
@@ -40,26 +40,28 @@
     </w:p>
     <w:p>
       <w:pPr>
-        <w:rPr>
-          <w:rFonts w:ascii="Times New Roman" w:hAnsi="Times New Roman" w:cs="Times New Roman"/>
-        </w:rPr>
-      </w:pPr>
-      <w:r>
-        <w:rPr>
-          <w:rFonts w:ascii="Times New Roman" w:hAnsi="Times New Roman" w:cs="Times New Roman"/>
-        </w:rPr>
-        <w:t xml:space="preserve">I have done ‘x’ and ‘y’. The mapper and reducer functions for respective tasks are included as appendix. </w:t>
-      </w:r>
-    </w:p>
-    <w:p>
-      <w:pPr>
-        <w:rPr>
-          <w:rFonts w:ascii="Times New Roman" w:hAnsi="Times New Roman" w:cs="Times New Roman"/>
-        </w:rPr>
-      </w:pPr>
-    </w:p>
-    <w:p>
-      <w:pPr>
+        <w:outlineLvl w:val="0"/>
+        <w:rPr>
+          <w:rFonts w:ascii="Times New Roman" w:hAnsi="Times New Roman" w:cs="Times New Roman"/>
+        </w:rPr>
+      </w:pPr>
+      <w:r>
+        <w:rPr>
+          <w:rFonts w:ascii="Times New Roman" w:hAnsi="Times New Roman" w:cs="Times New Roman"/>
+        </w:rPr>
+        <w:t xml:space="preserve">The mapper and reducer functions for respective tasks are included as appendix. </w:t>
+      </w:r>
+    </w:p>
+    <w:p>
+      <w:pPr>
+        <w:rPr>
+          <w:rFonts w:ascii="Times New Roman" w:hAnsi="Times New Roman" w:cs="Times New Roman"/>
+        </w:rPr>
+      </w:pPr>
+    </w:p>
+    <w:p>
+      <w:pPr>
+        <w:outlineLvl w:val="0"/>
         <w:rPr>
           <w:rFonts w:ascii="Times New Roman" w:hAnsi="Times New Roman" w:cs="Times New Roman"/>
         </w:rPr>
@@ -194,7 +196,31 @@
         <w:rPr>
           <w:rFonts w:ascii="Times New Roman" w:hAnsi="Times New Roman" w:cs="Times New Roman"/>
         </w:rPr>
-        <w:t>34254 occurrences, followed by and with 21389 occurrences.</w:t>
+        <w:t xml:space="preserve">34254 occurrences, followed by </w:t>
+      </w:r>
+      <w:r>
+        <w:rPr>
+          <w:rFonts w:ascii="Times New Roman" w:hAnsi="Times New Roman" w:cs="Times New Roman"/>
+        </w:rPr>
+        <w:t>‘</w:t>
+      </w:r>
+      <w:r>
+        <w:rPr>
+          <w:rFonts w:ascii="Times New Roman" w:hAnsi="Times New Roman" w:cs="Times New Roman"/>
+        </w:rPr>
+        <w:t>and</w:t>
+      </w:r>
+      <w:r>
+        <w:rPr>
+          <w:rFonts w:ascii="Times New Roman" w:hAnsi="Times New Roman" w:cs="Times New Roman"/>
+        </w:rPr>
+        <w:t>’</w:t>
+      </w:r>
+      <w:r>
+        <w:rPr>
+          <w:rFonts w:ascii="Times New Roman" w:hAnsi="Times New Roman" w:cs="Times New Roman"/>
+        </w:rPr>
+        <w:t xml:space="preserve"> with 21389 occurrences.</w:t>
       </w:r>
     </w:p>
     <w:p>
@@ -351,6 +377,7 @@
     </w:p>
     <w:p>
       <w:pPr>
+        <w:outlineLvl w:val="0"/>
         <w:rPr>
           <w:rFonts w:ascii="Times New Roman" w:hAnsi="Times New Roman" w:cs="Times New Roman"/>
         </w:rPr>
@@ -692,6 +719,20 @@
         </w:rPr>
         <w:t>‘x’, ‘y’ and ‘z’ are the counties in which voter fraud has occurred</w:t>
       </w:r>
+      <w:r>
+        <w:rPr>
+          <w:rFonts w:ascii="Times New Roman" w:hAnsi="Times New Roman" w:cs="Times New Roman"/>
+        </w:rPr>
+        <w:t xml:space="preserve"> (I was able to write mapper and reducer functions mostly!</w:t>
+      </w:r>
+      <w:bookmarkStart w:id="0" w:name="_GoBack"/>
+      <w:bookmarkEnd w:id="0"/>
+      <w:r>
+        <w:rPr>
+          <w:rFonts w:ascii="Times New Roman" w:hAnsi="Times New Roman" w:cs="Times New Roman"/>
+        </w:rPr>
+        <w:t>)</w:t>
+      </w:r>
     </w:p>
     <w:p>
       <w:pPr>
@@ -767,6 +808,7 @@
     </w:p>
     <w:p>
       <w:pPr>
+        <w:outlineLvl w:val="0"/>
         <w:rPr>
           <w:rFonts w:ascii="Times New Roman" w:hAnsi="Times New Roman" w:cs="Times New Roman"/>
         </w:rPr>
@@ -787,6 +829,7 @@
     </w:p>
     <w:p>
       <w:pPr>
+        <w:outlineLvl w:val="0"/>
         <w:rPr>
           <w:rFonts w:ascii="Times New Roman" w:hAnsi="Times New Roman" w:cs="Times New Roman"/>
         </w:rPr>
@@ -855,6 +898,7 @@
     <w:p>
       <w:pPr>
         <w:ind w:left="360"/>
+        <w:outlineLvl w:val="0"/>
         <w:rPr>
           <w:rFonts w:ascii="Times New Roman" w:hAnsi="Times New Roman" w:cs="Times New Roman"/>
           <w:u w:val="single"/>
@@ -995,6 +1039,7 @@
     <w:p>
       <w:pPr>
         <w:ind w:left="360"/>
+        <w:outlineLvl w:val="0"/>
         <w:rPr>
           <w:rFonts w:ascii="Times New Roman" w:hAnsi="Times New Roman" w:cs="Times New Roman"/>
           <w:u w:val="single"/>
@@ -1366,6 +1411,7 @@
     <w:p>
       <w:pPr>
         <w:ind w:left="720"/>
+        <w:outlineLvl w:val="0"/>
         <w:rPr>
           <w:rFonts w:ascii="Times New Roman" w:hAnsi="Times New Roman" w:cs="Times New Roman"/>
           <w:u w:val="single"/>
@@ -1520,6 +1566,7 @@
     <w:p>
       <w:pPr>
         <w:ind w:left="720"/>
+        <w:outlineLvl w:val="0"/>
         <w:rPr>
           <w:rFonts w:ascii="Times New Roman" w:hAnsi="Times New Roman" w:cs="Times New Roman"/>
           <w:u w:val="single"/>
@@ -1834,6 +1881,7 @@
     </w:p>
     <w:p>
       <w:pPr>
+        <w:outlineLvl w:val="0"/>
         <w:rPr>
           <w:rFonts w:ascii="Times New Roman" w:hAnsi="Times New Roman" w:cs="Times New Roman"/>
         </w:rPr>
@@ -1866,6 +1914,7 @@
     <w:p>
       <w:pPr>
         <w:pStyle w:val="ListParagraph"/>
+        <w:outlineLvl w:val="0"/>
         <w:rPr>
           <w:rFonts w:ascii="Times New Roman" w:hAnsi="Times New Roman" w:cs="Times New Roman"/>
           <w:u w:val="single"/>
@@ -1987,6 +2036,7 @@
     <w:p>
       <w:pPr>
         <w:pStyle w:val="ListParagraph"/>
+        <w:outlineLvl w:val="0"/>
         <w:rPr>
           <w:rFonts w:ascii="Times New Roman" w:hAnsi="Times New Roman" w:cs="Times New Roman"/>
           <w:u w:val="single"/>
@@ -2321,6 +2371,7 @@
     <w:p>
       <w:pPr>
         <w:ind w:firstLine="720"/>
+        <w:outlineLvl w:val="0"/>
         <w:rPr>
           <w:rFonts w:ascii="Times New Roman" w:hAnsi="Times New Roman" w:cs="Times New Roman"/>
           <w:u w:val="single"/>
@@ -2443,6 +2494,7 @@
     <w:p>
       <w:pPr>
         <w:pStyle w:val="ListParagraph"/>
+        <w:outlineLvl w:val="0"/>
         <w:rPr>
           <w:rFonts w:ascii="Times New Roman" w:hAnsi="Times New Roman" w:cs="Times New Roman"/>
           <w:u w:val="single"/>
@@ -3076,6 +3128,7 @@
     <w:p>
       <w:pPr>
         <w:pStyle w:val="ListParagraph"/>
+        <w:outlineLvl w:val="0"/>
         <w:rPr>
           <w:rFonts w:ascii="Times New Roman" w:hAnsi="Times New Roman" w:cs="Times New Roman"/>
           <w:u w:val="single"/>
@@ -3198,6 +3251,7 @@
     <w:p>
       <w:pPr>
         <w:pStyle w:val="ListParagraph"/>
+        <w:outlineLvl w:val="0"/>
         <w:rPr>
           <w:rFonts w:ascii="Times New Roman" w:hAnsi="Times New Roman" w:cs="Times New Roman"/>
           <w:u w:val="single"/>
@@ -3219,7 +3273,6 @@
           <w:i/>
         </w:rPr>
       </w:pPr>
-      <w:bookmarkStart w:id="0" w:name="_GoBack"/>
       <w:r>
         <w:rPr>
           <w:rFonts w:ascii="Times New Roman" w:hAnsi="Times New Roman" w:cs="Times New Roman"/>
@@ -3969,26 +4022,9 @@
           <w:rFonts w:ascii="Times New Roman" w:hAnsi="Times New Roman" w:cs="Times New Roman"/>
           <w:i/>
         </w:rPr>
-        <w:t xml:space="preserve">    #print '%s\t%s' % (county2006, float(countybyyear2008[k])/countybyyear2006 </w:t>
-      </w:r>
-      <w:proofErr w:type="spellStart"/>
-      <w:r>
-        <w:rPr>
-          <w:rFonts w:ascii="Times New Roman" w:hAnsi="Times New Roman" w:cs="Times New Roman"/>
-          <w:i/>
-        </w:rPr>
-        <w:t>for k</w:t>
-      </w:r>
-      <w:proofErr w:type="spellEnd"/>
-      <w:r>
-        <w:rPr>
-          <w:rFonts w:ascii="Times New Roman" w:hAnsi="Times New Roman" w:cs="Times New Roman"/>
-          <w:i/>
-        </w:rPr>
-        <w:t xml:space="preserve"> in countybyyear2006.viewkeys() &amp; countybyyear2008.viewkeys())</w:t>
-      </w:r>
-    </w:p>
-    <w:bookmarkEnd w:id="0"/>
+        <w:t xml:space="preserve">    #print '%s\t%s' % (county2006, float(countybyyear2008[k])/countybyyear2006 for k in countybyyear2006.viewkeys() &amp; countybyyear2008.viewkeys())</w:t>
+      </w:r>
+    </w:p>
     <w:p>
       <w:pPr>
         <w:pStyle w:val="ListParagraph"/>
@@ -4026,6 +4062,7 @@
     <w:p>
       <w:pPr>
         <w:ind w:left="720"/>
+        <w:outlineLvl w:val="0"/>
         <w:rPr>
           <w:rFonts w:ascii="Times New Roman" w:hAnsi="Times New Roman" w:cs="Times New Roman"/>
           <w:u w:val="single"/>
@@ -4148,6 +4185,7 @@
     <w:p>
       <w:pPr>
         <w:ind w:left="720"/>
+        <w:outlineLvl w:val="0"/>
         <w:rPr>
           <w:rFonts w:ascii="Times New Roman" w:hAnsi="Times New Roman" w:cs="Times New Roman"/>
           <w:u w:val="single"/>
@@ -4222,21 +4260,12 @@
           <w:i/>
         </w:rPr>
       </w:pPr>
-      <w:proofErr w:type="spellStart"/>
-      <w:r>
-        <w:rPr>
-          <w:rFonts w:ascii="Times New Roman" w:hAnsi="Times New Roman" w:cs="Times New Roman"/>
-          <w:i/>
-        </w:rPr>
-        <w:t>votechange</w:t>
-      </w:r>
-      <w:proofErr w:type="spellEnd"/>
-      <w:r>
-        <w:rPr>
-          <w:rFonts w:ascii="Times New Roman" w:hAnsi="Times New Roman" w:cs="Times New Roman"/>
-          <w:i/>
-        </w:rPr>
-        <w:t xml:space="preserve"> = {}</w:t>
+      <w:r>
+        <w:rPr>
+          <w:rFonts w:ascii="Times New Roman" w:hAnsi="Times New Roman" w:cs="Times New Roman"/>
+          <w:i/>
+        </w:rPr>
+        <w:t>votechange = {}</w:t>
       </w:r>
     </w:p>
     <w:p>
@@ -4283,12 +4312,6 @@
           <w:i/>
         </w:rPr>
         <w:tab/>
-      </w:r>
-      <w:r>
-        <w:rPr>
-          <w:rFonts w:ascii="Times New Roman" w:hAnsi="Times New Roman" w:cs="Times New Roman"/>
-          <w:i/>
-        </w:rPr>
         <w:t>line = line.strip()</w:t>
       </w:r>
     </w:p>
@@ -4312,22 +4335,7 @@
           <w:i/>
         </w:rPr>
         <w:tab/>
-      </w:r>
-      <w:proofErr w:type="spellStart"/>
-      <w:r>
-        <w:rPr>
-          <w:rFonts w:ascii="Times New Roman" w:hAnsi="Times New Roman" w:cs="Times New Roman"/>
-          <w:i/>
-        </w:rPr>
-        <w:t>voterid</w:t>
-      </w:r>
-      <w:proofErr w:type="spellEnd"/>
-      <w:r>
-        <w:rPr>
-          <w:rFonts w:ascii="Times New Roman" w:hAnsi="Times New Roman" w:cs="Times New Roman"/>
-          <w:i/>
-        </w:rPr>
-        <w:t>, party2006, party2008 = line.split('\t')</w:t>
+        <w:t>voterid, party2006, party2008 = line.split('\t')</w:t>
       </w:r>
     </w:p>
     <w:p>
@@ -4358,12 +4366,6 @@
           <w:i/>
         </w:rPr>
         <w:tab/>
-      </w:r>
-      <w:r>
-        <w:rPr>
-          <w:rFonts w:ascii="Times New Roman" w:hAnsi="Times New Roman" w:cs="Times New Roman"/>
-          <w:i/>
-        </w:rPr>
         <w:t>try:</w:t>
       </w:r>
     </w:p>
@@ -4394,38 +4396,7 @@
           <w:i/>
         </w:rPr>
         <w:tab/>
-      </w:r>
-      <w:proofErr w:type="spellStart"/>
-      <w:r>
-        <w:rPr>
-          <w:rFonts w:ascii="Times New Roman" w:hAnsi="Times New Roman" w:cs="Times New Roman"/>
-          <w:i/>
-        </w:rPr>
-        <w:t>voterid</w:t>
-      </w:r>
-      <w:proofErr w:type="spellEnd"/>
-      <w:r>
-        <w:rPr>
-          <w:rFonts w:ascii="Times New Roman" w:hAnsi="Times New Roman" w:cs="Times New Roman"/>
-          <w:i/>
-        </w:rPr>
-        <w:t xml:space="preserve"> = int(</w:t>
-      </w:r>
-      <w:proofErr w:type="spellStart"/>
-      <w:r>
-        <w:rPr>
-          <w:rFonts w:ascii="Times New Roman" w:hAnsi="Times New Roman" w:cs="Times New Roman"/>
-          <w:i/>
-        </w:rPr>
-        <w:t>voterid</w:t>
-      </w:r>
-      <w:proofErr w:type="spellEnd"/>
-      <w:r>
-        <w:rPr>
-          <w:rFonts w:ascii="Times New Roman" w:hAnsi="Times New Roman" w:cs="Times New Roman"/>
-          <w:i/>
-        </w:rPr>
-        <w:t>)</w:t>
+        <w:t>voterid = int(voterid)</w:t>
       </w:r>
     </w:p>
     <w:p>
@@ -4448,12 +4419,6 @@
           <w:i/>
         </w:rPr>
         <w:tab/>
-      </w:r>
-      <w:r>
-        <w:rPr>
-          <w:rFonts w:ascii="Times New Roman" w:hAnsi="Times New Roman" w:cs="Times New Roman"/>
-          <w:i/>
-        </w:rPr>
         <w:t>except ValueError:</w:t>
       </w:r>
     </w:p>
@@ -4484,12 +4449,6 @@
           <w:i/>
         </w:rPr>
         <w:tab/>
-      </w:r>
-      <w:r>
-        <w:rPr>
-          <w:rFonts w:ascii="Times New Roman" w:hAnsi="Times New Roman" w:cs="Times New Roman"/>
-          <w:i/>
-        </w:rPr>
         <w:t>continue</w:t>
       </w:r>
     </w:p>
@@ -4521,12 +4480,6 @@
           <w:i/>
         </w:rPr>
         <w:tab/>
-      </w:r>
-      <w:r>
-        <w:rPr>
-          <w:rFonts w:ascii="Times New Roman" w:hAnsi="Times New Roman" w:cs="Times New Roman"/>
-          <w:i/>
-        </w:rPr>
         <w:t>try:</w:t>
       </w:r>
     </w:p>
@@ -4557,12 +4510,6 @@
           <w:i/>
         </w:rPr>
         <w:tab/>
-      </w:r>
-      <w:r>
-        <w:rPr>
-          <w:rFonts w:ascii="Times New Roman" w:hAnsi="Times New Roman" w:cs="Times New Roman"/>
-          <w:i/>
-        </w:rPr>
         <w:t xml:space="preserve"> party2006 = int(party2006)</w:t>
       </w:r>
     </w:p>
@@ -4586,12 +4533,6 @@
           <w:i/>
         </w:rPr>
         <w:tab/>
-      </w:r>
-      <w:r>
-        <w:rPr>
-          <w:rFonts w:ascii="Times New Roman" w:hAnsi="Times New Roman" w:cs="Times New Roman"/>
-          <w:i/>
-        </w:rPr>
         <w:t>except ValueError:</w:t>
       </w:r>
     </w:p>
@@ -4622,12 +4563,6 @@
           <w:i/>
         </w:rPr>
         <w:tab/>
-      </w:r>
-      <w:r>
-        <w:rPr>
-          <w:rFonts w:ascii="Times New Roman" w:hAnsi="Times New Roman" w:cs="Times New Roman"/>
-          <w:i/>
-        </w:rPr>
         <w:t>continue</w:t>
       </w:r>
     </w:p>
@@ -4659,12 +4594,6 @@
           <w:i/>
         </w:rPr>
         <w:tab/>
-      </w:r>
-      <w:r>
-        <w:rPr>
-          <w:rFonts w:ascii="Times New Roman" w:hAnsi="Times New Roman" w:cs="Times New Roman"/>
-          <w:i/>
-        </w:rPr>
         <w:t>try:</w:t>
       </w:r>
     </w:p>
@@ -4695,12 +4624,6 @@
           <w:i/>
         </w:rPr>
         <w:tab/>
-      </w:r>
-      <w:r>
-        <w:rPr>
-          <w:rFonts w:ascii="Times New Roman" w:hAnsi="Times New Roman" w:cs="Times New Roman"/>
-          <w:i/>
-        </w:rPr>
         <w:t>party2008 = int(party2008)</w:t>
       </w:r>
     </w:p>
@@ -4724,12 +4647,6 @@
           <w:i/>
         </w:rPr>
         <w:tab/>
-      </w:r>
-      <w:r>
-        <w:rPr>
-          <w:rFonts w:ascii="Times New Roman" w:hAnsi="Times New Roman" w:cs="Times New Roman"/>
-          <w:i/>
-        </w:rPr>
         <w:t>except ValueError:</w:t>
       </w:r>
     </w:p>
@@ -4760,12 +4677,6 @@
           <w:i/>
         </w:rPr>
         <w:tab/>
-      </w:r>
-      <w:r>
-        <w:rPr>
-          <w:rFonts w:ascii="Times New Roman" w:hAnsi="Times New Roman" w:cs="Times New Roman"/>
-          <w:i/>
-        </w:rPr>
         <w:t xml:space="preserve">continue            </w:t>
       </w:r>
     </w:p>
@@ -4797,12 +4708,6 @@
           <w:i/>
         </w:rPr>
         <w:tab/>
-      </w:r>
-      <w:r>
-        <w:rPr>
-          <w:rFonts w:ascii="Times New Roman" w:hAnsi="Times New Roman" w:cs="Times New Roman"/>
-          <w:i/>
-        </w:rPr>
         <w:t>try:</w:t>
       </w:r>
     </w:p>
@@ -4833,12 +4738,6 @@
           <w:i/>
         </w:rPr>
         <w:tab/>
-      </w:r>
-      <w:r>
-        <w:rPr>
-          <w:rFonts w:ascii="Times New Roman" w:hAnsi="Times New Roman" w:cs="Times New Roman"/>
-          <w:i/>
-        </w:rPr>
         <w:t>if party2006!=party2008:</w:t>
       </w:r>
     </w:p>
@@ -4869,38 +4768,7 @@
           <w:i/>
         </w:rPr>
         <w:tab/>
-      </w:r>
-      <w:proofErr w:type="spellStart"/>
-      <w:r>
-        <w:rPr>
-          <w:rFonts w:ascii="Times New Roman" w:hAnsi="Times New Roman" w:cs="Times New Roman"/>
-          <w:i/>
-        </w:rPr>
-        <w:t>votechange</w:t>
-      </w:r>
-      <w:proofErr w:type="spellEnd"/>
-      <w:r>
-        <w:rPr>
-          <w:rFonts w:ascii="Times New Roman" w:hAnsi="Times New Roman" w:cs="Times New Roman"/>
-          <w:i/>
-        </w:rPr>
-        <w:t>[</w:t>
-      </w:r>
-      <w:proofErr w:type="spellStart"/>
-      <w:r>
-        <w:rPr>
-          <w:rFonts w:ascii="Times New Roman" w:hAnsi="Times New Roman" w:cs="Times New Roman"/>
-          <w:i/>
-        </w:rPr>
-        <w:t>voterid</w:t>
-      </w:r>
-      <w:proofErr w:type="spellEnd"/>
-      <w:r>
-        <w:rPr>
-          <w:rFonts w:ascii="Times New Roman" w:hAnsi="Times New Roman" w:cs="Times New Roman"/>
-          <w:i/>
-        </w:rPr>
-        <w:t>] = 1</w:t>
+        <w:t>votechange[voterid] = 1</w:t>
       </w:r>
     </w:p>
     <w:p>
@@ -4930,12 +4798,6 @@
           <w:i/>
         </w:rPr>
         <w:tab/>
-      </w:r>
-      <w:r>
-        <w:rPr>
-          <w:rFonts w:ascii="Times New Roman" w:hAnsi="Times New Roman" w:cs="Times New Roman"/>
-          <w:i/>
-        </w:rPr>
         <w:t>if part2006==party2008:</w:t>
       </w:r>
     </w:p>
@@ -4966,38 +4828,7 @@
           <w:i/>
         </w:rPr>
         <w:tab/>
-      </w:r>
-      <w:proofErr w:type="spellStart"/>
-      <w:r>
-        <w:rPr>
-          <w:rFonts w:ascii="Times New Roman" w:hAnsi="Times New Roman" w:cs="Times New Roman"/>
-          <w:i/>
-        </w:rPr>
-        <w:t>votechange</w:t>
-      </w:r>
-      <w:proofErr w:type="spellEnd"/>
-      <w:r>
-        <w:rPr>
-          <w:rFonts w:ascii="Times New Roman" w:hAnsi="Times New Roman" w:cs="Times New Roman"/>
-          <w:i/>
-        </w:rPr>
-        <w:t>[</w:t>
-      </w:r>
-      <w:proofErr w:type="spellStart"/>
-      <w:r>
-        <w:rPr>
-          <w:rFonts w:ascii="Times New Roman" w:hAnsi="Times New Roman" w:cs="Times New Roman"/>
-          <w:i/>
-        </w:rPr>
-        <w:t>voterid</w:t>
-      </w:r>
-      <w:proofErr w:type="spellEnd"/>
-      <w:r>
-        <w:rPr>
-          <w:rFonts w:ascii="Times New Roman" w:hAnsi="Times New Roman" w:cs="Times New Roman"/>
-          <w:i/>
-        </w:rPr>
-        <w:t>] = 0</w:t>
+        <w:t>votechange[voterid] = 0</w:t>
       </w:r>
     </w:p>
     <w:p>
@@ -5020,12 +4851,6 @@
           <w:i/>
         </w:rPr>
         <w:tab/>
-      </w:r>
-      <w:r>
-        <w:rPr>
-          <w:rFonts w:ascii="Times New Roman" w:hAnsi="Times New Roman" w:cs="Times New Roman"/>
-          <w:i/>
-        </w:rPr>
         <w:t>except:</w:t>
       </w:r>
     </w:p>
@@ -5056,12 +4881,6 @@
           <w:i/>
         </w:rPr>
         <w:tab/>
-      </w:r>
-      <w:r>
-        <w:rPr>
-          <w:rFonts w:ascii="Times New Roman" w:hAnsi="Times New Roman" w:cs="Times New Roman"/>
-          <w:i/>
-        </w:rPr>
         <w:t>pass</w:t>
       </w:r>
     </w:p>
@@ -5108,23 +4927,7 @@
           <w:rFonts w:ascii="Times New Roman" w:hAnsi="Times New Roman" w:cs="Times New Roman"/>
           <w:i/>
         </w:rPr>
-        <w:t xml:space="preserve">for voter in </w:t>
-      </w:r>
-      <w:proofErr w:type="spellStart"/>
-      <w:r>
-        <w:rPr>
-          <w:rFonts w:ascii="Times New Roman" w:hAnsi="Times New Roman" w:cs="Times New Roman"/>
-          <w:i/>
-        </w:rPr>
-        <w:t>votechange</w:t>
-      </w:r>
-      <w:proofErr w:type="spellEnd"/>
-      <w:r>
-        <w:rPr>
-          <w:rFonts w:ascii="Times New Roman" w:hAnsi="Times New Roman" w:cs="Times New Roman"/>
-          <w:i/>
-        </w:rPr>
-        <w:t>:</w:t>
+        <w:t>for voter in votechange:</w:t>
       </w:r>
     </w:p>
     <w:p>
@@ -5154,29 +4957,7 @@
           <w:i/>
         </w:rPr>
         <w:tab/>
-      </w:r>
-      <w:r>
-        <w:rPr>
-          <w:rFonts w:ascii="Times New Roman" w:hAnsi="Times New Roman" w:cs="Times New Roman"/>
-          <w:i/>
-        </w:rPr>
-        <w:t xml:space="preserve">print '%s\t%s' % (voter, </w:t>
-      </w:r>
-      <w:proofErr w:type="spellStart"/>
-      <w:r>
-        <w:rPr>
-          <w:rFonts w:ascii="Times New Roman" w:hAnsi="Times New Roman" w:cs="Times New Roman"/>
-          <w:i/>
-        </w:rPr>
-        <w:t>votechange</w:t>
-      </w:r>
-      <w:proofErr w:type="spellEnd"/>
-      <w:r>
-        <w:rPr>
-          <w:rFonts w:ascii="Times New Roman" w:hAnsi="Times New Roman" w:cs="Times New Roman"/>
-          <w:i/>
-        </w:rPr>
-        <w:t>[voter])</w:t>
+        <w:t>print '%s\t%s' % (voter, votechange[voter])</w:t>
       </w:r>
     </w:p>
     <w:p>
@@ -6609,6 +6390,29 @@
       </w:tblCellMar>
     </w:tblPr>
   </w:style>
+  <w:style w:type="paragraph" w:styleId="DocumentMap">
+    <w:name w:val="Document Map"/>
+    <w:basedOn w:val="Normal"/>
+    <w:link w:val="DocumentMapChar"/>
+    <w:uiPriority w:val="99"/>
+    <w:semiHidden/>
+    <w:unhideWhenUsed/>
+    <w:rsid w:val="0072240D"/>
+    <w:rPr>
+      <w:rFonts w:ascii="Times New Roman" w:hAnsi="Times New Roman" w:cs="Times New Roman"/>
+    </w:rPr>
+  </w:style>
+  <w:style w:type="character" w:customStyle="1" w:styleId="DocumentMapChar">
+    <w:name w:val="Document Map Char"/>
+    <w:basedOn w:val="DefaultParagraphFont"/>
+    <w:link w:val="DocumentMap"/>
+    <w:uiPriority w:val="99"/>
+    <w:semiHidden/>
+    <w:rsid w:val="0072240D"/>
+    <w:rPr>
+      <w:rFonts w:ascii="Times New Roman" w:hAnsi="Times New Roman" w:cs="Times New Roman"/>
+    </w:rPr>
+  </w:style>
 </w:styles>
 </file>
 

</xml_diff>